<commit_message>
Kaled ultimos cambios entrega
</commit_message>
<xml_diff>
--- a/Docs/Observaciones-Lab 4.docx
+++ b/Docs/Observaciones-Lab 4.docx
@@ -1,6 +1,6 @@
 
 <file path=word/document.xml><?xml version="1.0" encoding="utf-8"?>
-<w:document xmlns:wpc="http://schemas.microsoft.com/office/word/2010/wordprocessingCanvas" xmlns:cx="http://schemas.microsoft.com/office/drawing/2014/chartex" xmlns:cx1="http://schemas.microsoft.com/office/drawing/2015/9/8/chartex" xmlns:cx2="http://schemas.microsoft.com/office/drawing/2015/10/21/chartex" xmlns:cx3="http://schemas.microsoft.com/office/drawing/2016/5/9/chartex" xmlns:cx4="http://schemas.microsoft.com/office/drawing/2016/5/10/chartex" xmlns:cx5="http://schemas.microsoft.com/office/drawing/2016/5/11/chartex" xmlns:cx6="http://schemas.microsoft.com/office/drawing/2016/5/12/chartex" xmlns:cx7="http://schemas.microsoft.com/office/drawing/2016/5/13/chartex" xmlns:cx8="http://schemas.microsoft.com/office/drawing/2016/5/14/chartex" xmlns:mc="http://schemas.openxmlformats.org/markup-compatibility/2006" xmlns:aink="http://schemas.microsoft.com/office/drawing/2016/ink" xmlns:am3d="http://schemas.microsoft.com/office/drawing/2017/model3d" xmlns:o="urn:schemas-microsoft-com:office:office" xmlns:r="http://schemas.openxmlformats.org/officeDocument/2006/relationships" xmlns:m="http://schemas.openxmlformats.org/officeDocument/2006/math" xmlns:v="urn:schemas-microsoft-com:vml" xmlns:wp14="http://schemas.microsoft.com/office/word/2010/wordprocessingDrawing" xmlns:wp="http://schemas.openxmlformats.org/drawingml/2006/wordprocessingDrawing" xmlns:w10="urn:schemas-microsoft-com:office:word" xmlns:w="http://schemas.openxmlformats.org/wordprocessingml/2006/main" xmlns:w14="http://schemas.microsoft.com/office/word/2010/wordml" xmlns:w15="http://schemas.microsoft.com/office/word/2012/wordml" xmlns:w16cid="http://schemas.microsoft.com/office/word/2016/wordml/cid" xmlns:w16se="http://schemas.microsoft.com/office/word/2015/wordml/symex" xmlns:wpg="http://schemas.microsoft.com/office/word/2010/wordprocessingGroup" xmlns:wpi="http://schemas.microsoft.com/office/word/2010/wordprocessingInk" xmlns:wne="http://schemas.microsoft.com/office/word/2006/wordml" xmlns:wps="http://schemas.microsoft.com/office/word/2010/wordprocessingShape" mc:Ignorable="w14 w15 w16se w16cid wp14">
+<w:document xmlns:wpc="http://schemas.microsoft.com/office/word/2010/wordprocessingCanvas" xmlns:cx="http://schemas.microsoft.com/office/drawing/2014/chartex" xmlns:cx1="http://schemas.microsoft.com/office/drawing/2015/9/8/chartex" xmlns:cx2="http://schemas.microsoft.com/office/drawing/2015/10/21/chartex" xmlns:cx3="http://schemas.microsoft.com/office/drawing/2016/5/9/chartex" xmlns:cx4="http://schemas.microsoft.com/office/drawing/2016/5/10/chartex" xmlns:cx5="http://schemas.microsoft.com/office/drawing/2016/5/11/chartex" xmlns:cx6="http://schemas.microsoft.com/office/drawing/2016/5/12/chartex" xmlns:cx7="http://schemas.microsoft.com/office/drawing/2016/5/13/chartex" xmlns:cx8="http://schemas.microsoft.com/office/drawing/2016/5/14/chartex" xmlns:mc="http://schemas.openxmlformats.org/markup-compatibility/2006" xmlns:aink="http://schemas.microsoft.com/office/drawing/2016/ink" xmlns:am3d="http://schemas.microsoft.com/office/drawing/2017/model3d" xmlns:o="urn:schemas-microsoft-com:office:office" xmlns:r="http://schemas.openxmlformats.org/officeDocument/2006/relationships" xmlns:m="http://schemas.openxmlformats.org/officeDocument/2006/math" xmlns:v="urn:schemas-microsoft-com:vml" xmlns:wp14="http://schemas.microsoft.com/office/word/2010/wordprocessingDrawing" xmlns:wp="http://schemas.openxmlformats.org/drawingml/2006/wordprocessingDrawing" xmlns:w10="urn:schemas-microsoft-com:office:word" xmlns:w="http://schemas.openxmlformats.org/wordprocessingml/2006/main" xmlns:w14="http://schemas.microsoft.com/office/word/2010/wordml" xmlns:w15="http://schemas.microsoft.com/office/word/2012/wordml" xmlns:w16cex="http://schemas.microsoft.com/office/word/2018/wordml/cex" xmlns:w16cid="http://schemas.microsoft.com/office/word/2016/wordml/cid" xmlns:w16="http://schemas.microsoft.com/office/word/2018/wordml" xmlns:w16se="http://schemas.microsoft.com/office/word/2015/wordml/symex" xmlns:wpg="http://schemas.microsoft.com/office/word/2010/wordprocessingGroup" xmlns:wpi="http://schemas.microsoft.com/office/word/2010/wordprocessingInk" xmlns:wne="http://schemas.microsoft.com/office/word/2006/wordml" xmlns:wps="http://schemas.microsoft.com/office/word/2010/wordprocessingShape" mc:Ignorable="w14 w15 w16se w16cid w16 w16cex wp14">
   <w:body>
     <w:p>
       <w:pPr>
@@ -256,6 +256,45 @@
                 <w:noProof w:val="0"/>
               </w:rPr>
             </w:pPr>
+            <w:r>
+              <w:rPr>
+                <w:rFonts w:ascii="Dax-Regular" w:hAnsi="Dax-Regular"/>
+                <w:noProof w:val="0"/>
+              </w:rPr>
+              <w:t xml:space="preserve">AMD Ryzen s 3550 H with </w:t>
+            </w:r>
+            <w:proofErr w:type="spellStart"/>
+            <w:r>
+              <w:rPr>
+                <w:rFonts w:ascii="Dax-Regular" w:hAnsi="Dax-Regular"/>
+                <w:noProof w:val="0"/>
+              </w:rPr>
+              <w:t>radeon</w:t>
+            </w:r>
+            <w:proofErr w:type="spellEnd"/>
+            <w:r>
+              <w:rPr>
+                <w:rFonts w:ascii="Dax-Regular" w:hAnsi="Dax-Regular"/>
+                <w:noProof w:val="0"/>
+              </w:rPr>
+              <w:t xml:space="preserve"> </w:t>
+            </w:r>
+            <w:proofErr w:type="spellStart"/>
+            <w:r>
+              <w:rPr>
+                <w:rFonts w:ascii="Dax-Regular" w:hAnsi="Dax-Regular"/>
+                <w:noProof w:val="0"/>
+              </w:rPr>
+              <w:t>vega</w:t>
+            </w:r>
+            <w:proofErr w:type="spellEnd"/>
+            <w:r>
+              <w:rPr>
+                <w:rFonts w:ascii="Dax-Regular" w:hAnsi="Dax-Regular"/>
+                <w:noProof w:val="0"/>
+              </w:rPr>
+              <w:t xml:space="preserve"> mobile 6fx 2.10GHz</w:t>
+            </w:r>
           </w:p>
         </w:tc>
       </w:tr>
@@ -325,6 +364,14 @@
                 <w:lang w:val="es-419"/>
               </w:rPr>
             </w:pPr>
+            <w:r>
+              <w:rPr>
+                <w:rFonts w:ascii="Dax-Regular" w:hAnsi="Dax-Regular"/>
+                <w:noProof w:val="0"/>
+                <w:lang w:val="es-419"/>
+              </w:rPr>
+              <w:t>8</w:t>
+            </w:r>
           </w:p>
         </w:tc>
       </w:tr>
@@ -396,6 +443,14 @@
                 <w:lang w:val="es-419"/>
               </w:rPr>
             </w:pPr>
+            <w:r>
+              <w:rPr>
+                <w:rFonts w:ascii="Dax-Regular" w:hAnsi="Dax-Regular"/>
+                <w:noProof w:val="0"/>
+                <w:lang w:val="es-419"/>
+              </w:rPr>
+              <w:t>Windows10 64 bits</w:t>
+            </w:r>
           </w:p>
         </w:tc>
       </w:tr>
@@ -2027,8 +2082,6 @@
               </w:rPr>
               <w:t>115406</w:t>
             </w:r>
-            <w:bookmarkStart w:id="2" w:name="_GoBack"/>
-            <w:bookmarkEnd w:id="2"/>
           </w:p>
         </w:tc>
         <w:tc>
@@ -2812,7 +2865,7 @@
           <w:lang w:val="es-419"/>
         </w:rPr>
       </w:pPr>
-      <w:bookmarkStart w:id="3" w:name="_Ref64428790"/>
+      <w:bookmarkStart w:id="2" w:name="_Ref64428790"/>
       <w:r>
         <w:rPr>
           <w:lang w:val="es-419"/>
@@ -2849,7 +2902,7 @@
         </w:rPr>
         <w:fldChar w:fldCharType="end"/>
       </w:r>
-      <w:bookmarkEnd w:id="3"/>
+      <w:bookmarkEnd w:id="2"/>
       <w:r>
         <w:rPr>
           <w:lang w:val="es-419"/>
@@ -3013,6 +3066,14 @@
                 <w:lang w:val="es-419"/>
               </w:rPr>
             </w:pPr>
+            <w:r>
+              <w:rPr>
+                <w:rFonts w:ascii="Dax-Regular" w:hAnsi="Dax-Regular"/>
+                <w:noProof w:val="0"/>
+                <w:lang w:val="es-419"/>
+              </w:rPr>
+              <w:t>x</w:t>
+            </w:r>
           </w:p>
         </w:tc>
         <w:tc>
@@ -3104,6 +3165,14 @@
                 <w:lang w:val="es-419"/>
               </w:rPr>
             </w:pPr>
+            <w:r>
+              <w:rPr>
+                <w:rFonts w:ascii="Dax-Regular" w:hAnsi="Dax-Regular"/>
+                <w:noProof w:val="0"/>
+                <w:lang w:val="es-419"/>
+              </w:rPr>
+              <w:t>x</w:t>
+            </w:r>
           </w:p>
         </w:tc>
         <w:tc>
@@ -3177,6 +3246,14 @@
                 <w:lang w:val="es-419"/>
               </w:rPr>
             </w:pPr>
+            <w:r>
+              <w:rPr>
+                <w:rFonts w:ascii="Dax-Regular" w:hAnsi="Dax-Regular"/>
+                <w:noProof w:val="0"/>
+                <w:lang w:val="es-419"/>
+              </w:rPr>
+              <w:t>x</w:t>
+            </w:r>
           </w:p>
         </w:tc>
         <w:tc>
@@ -3206,7 +3283,7 @@
           <w:lang w:val="es-419"/>
         </w:rPr>
       </w:pPr>
-      <w:bookmarkStart w:id="4" w:name="_Ref64429478"/>
+      <w:bookmarkStart w:id="3" w:name="_Ref64429478"/>
       <w:r>
         <w:rPr>
           <w:lang w:val="es-419"/>
@@ -3243,7 +3320,7 @@
         </w:rPr>
         <w:fldChar w:fldCharType="end"/>
       </w:r>
-      <w:bookmarkEnd w:id="4"/>
+      <w:bookmarkEnd w:id="3"/>
       <w:r>
         <w:rPr>
           <w:lang w:val="es-419"/>
@@ -3825,6 +3902,14 @@
                 <w:lang w:val="es-419"/>
               </w:rPr>
             </w:pPr>
+            <w:r>
+              <w:rPr>
+                <w:rFonts w:ascii="Dax-Regular" w:hAnsi="Dax-Regular"/>
+                <w:noProof w:val="0"/>
+                <w:lang w:val="es-419"/>
+              </w:rPr>
+              <w:t>43578</w:t>
+            </w:r>
           </w:p>
         </w:tc>
         <w:tc>
@@ -3841,6 +3926,14 @@
                 <w:lang w:val="es-419"/>
               </w:rPr>
             </w:pPr>
+            <w:r>
+              <w:rPr>
+                <w:rFonts w:ascii="Dax-Regular" w:hAnsi="Dax-Regular"/>
+                <w:noProof w:val="0"/>
+                <w:lang w:val="es-419"/>
+              </w:rPr>
+              <w:t>640</w:t>
+            </w:r>
           </w:p>
         </w:tc>
         <w:tc>
@@ -3857,6 +3950,14 @@
                 <w:lang w:val="es-419"/>
               </w:rPr>
             </w:pPr>
+            <w:r>
+              <w:rPr>
+                <w:rFonts w:ascii="Dax-Regular" w:hAnsi="Dax-Regular"/>
+                <w:noProof w:val="0"/>
+                <w:lang w:val="es-419"/>
+              </w:rPr>
+              <w:t>46</w:t>
+            </w:r>
           </w:p>
         </w:tc>
       </w:tr>
@@ -3902,6 +4003,14 @@
                 <w:lang w:val="es-419"/>
               </w:rPr>
             </w:pPr>
+            <w:r>
+              <w:rPr>
+                <w:rFonts w:ascii="Dax-Regular" w:hAnsi="Dax-Regular"/>
+                <w:noProof w:val="0"/>
+                <w:lang w:val="es-419"/>
+              </w:rPr>
+              <w:t>355134</w:t>
+            </w:r>
           </w:p>
         </w:tc>
         <w:tc>
@@ -3918,6 +4027,14 @@
                 <w:lang w:val="es-419"/>
               </w:rPr>
             </w:pPr>
+            <w:r>
+              <w:rPr>
+                <w:rFonts w:ascii="Dax-Regular" w:hAnsi="Dax-Regular"/>
+                <w:noProof w:val="0"/>
+                <w:lang w:val="es-419"/>
+              </w:rPr>
+              <w:t>2593</w:t>
+            </w:r>
           </w:p>
         </w:tc>
         <w:tc>
@@ -3934,6 +4051,14 @@
                 <w:lang w:val="es-419"/>
               </w:rPr>
             </w:pPr>
+            <w:r>
+              <w:rPr>
+                <w:rFonts w:ascii="Dax-Regular" w:hAnsi="Dax-Regular"/>
+                <w:noProof w:val="0"/>
+                <w:lang w:val="es-419"/>
+              </w:rPr>
+              <w:t>78</w:t>
+            </w:r>
           </w:p>
         </w:tc>
       </w:tr>
@@ -3980,6 +4105,14 @@
                 <w:lang w:val="es-419"/>
               </w:rPr>
             </w:pPr>
+            <w:r>
+              <w:rPr>
+                <w:rFonts w:ascii="Dax-Regular" w:hAnsi="Dax-Regular"/>
+                <w:noProof w:val="0"/>
+                <w:lang w:val="es-419"/>
+              </w:rPr>
+              <w:t>2890953</w:t>
+            </w:r>
           </w:p>
         </w:tc>
         <w:tc>
@@ -3996,6 +4129,14 @@
                 <w:lang w:val="es-419"/>
               </w:rPr>
             </w:pPr>
+            <w:r>
+              <w:rPr>
+                <w:rFonts w:ascii="Dax-Regular" w:hAnsi="Dax-Regular"/>
+                <w:noProof w:val="0"/>
+                <w:lang w:val="es-419"/>
+              </w:rPr>
+              <w:t>11781</w:t>
+            </w:r>
           </w:p>
         </w:tc>
         <w:tc>
@@ -4012,6 +4153,14 @@
                 <w:lang w:val="es-419"/>
               </w:rPr>
             </w:pPr>
+            <w:r>
+              <w:rPr>
+                <w:rFonts w:ascii="Dax-Regular" w:hAnsi="Dax-Regular"/>
+                <w:noProof w:val="0"/>
+                <w:lang w:val="es-419"/>
+              </w:rPr>
+              <w:t>187</w:t>
+            </w:r>
           </w:p>
         </w:tc>
       </w:tr>
@@ -4073,6 +4222,14 @@
                 <w:lang w:val="es-419"/>
               </w:rPr>
             </w:pPr>
+            <w:r>
+              <w:rPr>
+                <w:rFonts w:ascii="Dax-Regular" w:hAnsi="Dax-Regular"/>
+                <w:noProof w:val="0"/>
+                <w:lang w:val="es-419"/>
+              </w:rPr>
+              <w:t>49014</w:t>
+            </w:r>
           </w:p>
         </w:tc>
         <w:tc>
@@ -4089,6 +4246,14 @@
                 <w:lang w:val="es-419"/>
               </w:rPr>
             </w:pPr>
+            <w:r>
+              <w:rPr>
+                <w:rFonts w:ascii="Dax-Regular" w:hAnsi="Dax-Regular"/>
+                <w:noProof w:val="0"/>
+                <w:lang w:val="es-419"/>
+              </w:rPr>
+              <w:t>453</w:t>
+            </w:r>
           </w:p>
         </w:tc>
       </w:tr>
@@ -4151,6 +4316,14 @@
                 <w:lang w:val="es-419"/>
               </w:rPr>
             </w:pPr>
+            <w:r>
+              <w:rPr>
+                <w:rFonts w:ascii="Dax-Regular" w:hAnsi="Dax-Regular"/>
+                <w:noProof w:val="0"/>
+                <w:lang w:val="es-419"/>
+              </w:rPr>
+              <w:t>204531</w:t>
+            </w:r>
           </w:p>
         </w:tc>
         <w:tc>
@@ -4167,6 +4340,14 @@
                 <w:lang w:val="es-419"/>
               </w:rPr>
             </w:pPr>
+            <w:r>
+              <w:rPr>
+                <w:rFonts w:ascii="Dax-Regular" w:hAnsi="Dax-Regular"/>
+                <w:noProof w:val="0"/>
+                <w:lang w:val="es-419"/>
+              </w:rPr>
+              <w:t>984</w:t>
+            </w:r>
           </w:p>
         </w:tc>
       </w:tr>
@@ -4244,6 +4425,14 @@
                 <w:lang w:val="es-419"/>
               </w:rPr>
             </w:pPr>
+            <w:r>
+              <w:rPr>
+                <w:rFonts w:ascii="Dax-Regular" w:hAnsi="Dax-Regular"/>
+                <w:noProof w:val="0"/>
+                <w:lang w:val="es-419"/>
+              </w:rPr>
+              <w:t>2375</w:t>
+            </w:r>
           </w:p>
         </w:tc>
       </w:tr>
@@ -4322,6 +4511,14 @@
                 <w:lang w:val="es-419"/>
               </w:rPr>
             </w:pPr>
+            <w:r>
+              <w:rPr>
+                <w:rFonts w:ascii="Dax-Regular" w:hAnsi="Dax-Regular"/>
+                <w:noProof w:val="0"/>
+                <w:lang w:val="es-419"/>
+              </w:rPr>
+              <w:t>5734</w:t>
+            </w:r>
           </w:p>
         </w:tc>
       </w:tr>
@@ -4380,6 +4577,7 @@
               <w:rPr>
                 <w:rFonts w:ascii="Dax-Regular" w:hAnsi="Dax-Regular"/>
                 <w:noProof w:val="0"/>
+                <w:u w:val="single"/>
                 <w:lang w:val="es-419"/>
               </w:rPr>
             </w:pPr>
@@ -4871,6 +5069,14 @@
                 <w:lang w:val="es-419"/>
               </w:rPr>
             </w:pPr>
+            <w:r>
+              <w:rPr>
+                <w:rFonts w:ascii="Dax-Regular" w:hAnsi="Dax-Regular"/>
+                <w:noProof w:val="0"/>
+                <w:lang w:val="es-419"/>
+              </w:rPr>
+              <w:t>46484</w:t>
+            </w:r>
           </w:p>
         </w:tc>
         <w:tc>
@@ -4887,6 +5093,14 @@
                 <w:lang w:val="es-419"/>
               </w:rPr>
             </w:pPr>
+            <w:r>
+              <w:rPr>
+                <w:rFonts w:ascii="Dax-Regular" w:hAnsi="Dax-Regular"/>
+                <w:noProof w:val="0"/>
+                <w:lang w:val="es-419"/>
+              </w:rPr>
+              <w:t>40734</w:t>
+            </w:r>
           </w:p>
         </w:tc>
         <w:tc>
@@ -4903,6 +5117,14 @@
                 <w:lang w:val="es-419"/>
               </w:rPr>
             </w:pPr>
+            <w:r>
+              <w:rPr>
+                <w:rFonts w:ascii="Dax-Regular" w:hAnsi="Dax-Regular"/>
+                <w:noProof w:val="0"/>
+                <w:lang w:val="es-419"/>
+              </w:rPr>
+              <w:t>2296</w:t>
+            </w:r>
           </w:p>
         </w:tc>
       </w:tr>
@@ -4948,6 +5170,14 @@
                 <w:lang w:val="es-419"/>
               </w:rPr>
             </w:pPr>
+            <w:r>
+              <w:rPr>
+                <w:rFonts w:ascii="Dax-Regular" w:hAnsi="Dax-Regular"/>
+                <w:noProof w:val="0"/>
+                <w:lang w:val="es-419"/>
+              </w:rPr>
+              <w:t>373437</w:t>
+            </w:r>
           </w:p>
         </w:tc>
         <w:tc>
@@ -4964,6 +5194,14 @@
                 <w:lang w:val="es-419"/>
               </w:rPr>
             </w:pPr>
+            <w:r>
+              <w:rPr>
+                <w:rFonts w:ascii="Dax-Regular" w:hAnsi="Dax-Regular"/>
+                <w:noProof w:val="0"/>
+                <w:lang w:val="es-419"/>
+              </w:rPr>
+              <w:t>328031</w:t>
+            </w:r>
           </w:p>
         </w:tc>
         <w:tc>
@@ -4980,6 +5218,14 @@
                 <w:lang w:val="es-419"/>
               </w:rPr>
             </w:pPr>
+            <w:r>
+              <w:rPr>
+                <w:rFonts w:ascii="Dax-Regular" w:hAnsi="Dax-Regular"/>
+                <w:noProof w:val="0"/>
+                <w:lang w:val="es-419"/>
+              </w:rPr>
+              <w:t>10656</w:t>
+            </w:r>
           </w:p>
         </w:tc>
       </w:tr>
@@ -5026,6 +5272,14 @@
                 <w:lang w:val="es-419"/>
               </w:rPr>
             </w:pPr>
+            <w:r>
+              <w:rPr>
+                <w:rFonts w:ascii="Dax-Regular" w:hAnsi="Dax-Regular"/>
+                <w:noProof w:val="0"/>
+                <w:lang w:val="es-419"/>
+              </w:rPr>
+              <w:t>2738988</w:t>
+            </w:r>
           </w:p>
         </w:tc>
         <w:tc>
@@ -5042,6 +5296,14 @@
                 <w:lang w:val="es-419"/>
               </w:rPr>
             </w:pPr>
+            <w:r>
+              <w:rPr>
+                <w:rFonts w:ascii="Dax-Regular" w:hAnsi="Dax-Regular"/>
+                <w:noProof w:val="0"/>
+                <w:lang w:val="es-419"/>
+              </w:rPr>
+              <w:t>638103</w:t>
+            </w:r>
           </w:p>
         </w:tc>
         <w:tc>
@@ -5058,6 +5320,14 @@
                 <w:lang w:val="es-419"/>
               </w:rPr>
             </w:pPr>
+            <w:r>
+              <w:rPr>
+                <w:rFonts w:ascii="Dax-Regular" w:hAnsi="Dax-Regular"/>
+                <w:noProof w:val="0"/>
+                <w:lang w:val="es-419"/>
+              </w:rPr>
+              <w:t>49203</w:t>
+            </w:r>
           </w:p>
         </w:tc>
       </w:tr>
@@ -5135,6 +5405,14 @@
                 <w:lang w:val="es-419"/>
               </w:rPr>
             </w:pPr>
+            <w:r>
+              <w:rPr>
+                <w:rFonts w:ascii="Dax-Regular" w:hAnsi="Dax-Regular"/>
+                <w:noProof w:val="0"/>
+                <w:lang w:val="es-419"/>
+              </w:rPr>
+              <w:t>24720</w:t>
+            </w:r>
           </w:p>
         </w:tc>
       </w:tr>
@@ -5213,6 +5491,14 @@
                 <w:lang w:val="es-419"/>
               </w:rPr>
             </w:pPr>
+            <w:r>
+              <w:rPr>
+                <w:rFonts w:ascii="Dax-Regular" w:hAnsi="Dax-Regular"/>
+                <w:noProof w:val="0"/>
+                <w:lang w:val="es-419"/>
+              </w:rPr>
+              <w:t>1120781</w:t>
+            </w:r>
           </w:p>
         </w:tc>
       </w:tr>
@@ -5813,6 +6099,14 @@
                 <w:lang w:val="es-419"/>
               </w:rPr>
             </w:pPr>
+            <w:r>
+              <w:rPr>
+                <w:rFonts w:ascii="Dax-Regular" w:hAnsi="Dax-Regular"/>
+                <w:noProof w:val="0"/>
+                <w:lang w:val="es-419"/>
+              </w:rPr>
+              <w:t>x</w:t>
+            </w:r>
           </w:p>
         </w:tc>
         <w:tc>
@@ -5904,6 +6198,14 @@
                 <w:lang w:val="es-419"/>
               </w:rPr>
             </w:pPr>
+            <w:r>
+              <w:rPr>
+                <w:rFonts w:ascii="Dax-Regular" w:hAnsi="Dax-Regular"/>
+                <w:noProof w:val="0"/>
+                <w:lang w:val="es-419"/>
+              </w:rPr>
+              <w:t>x</w:t>
+            </w:r>
           </w:p>
         </w:tc>
         <w:tc>
@@ -5976,6 +6278,14 @@
                 <w:lang w:val="es-419"/>
               </w:rPr>
             </w:pPr>
+            <w:r>
+              <w:rPr>
+                <w:rFonts w:ascii="Dax-Regular" w:hAnsi="Dax-Regular"/>
+                <w:noProof w:val="0"/>
+                <w:lang w:val="es-419"/>
+              </w:rPr>
+              <w:t>x</w:t>
+            </w:r>
           </w:p>
         </w:tc>
         <w:tc>
@@ -6335,11 +6645,8 @@
     <w:p>
       <w:pPr>
         <w:pStyle w:val="Prrafodelista"/>
-        <w:numPr>
-          <w:ilvl w:val="0"/>
-          <w:numId w:val="6"/>
-        </w:numPr>
         <w:spacing w:after="0"/>
+        <w:ind w:left="360"/>
         <w:jc w:val="both"/>
         <w:rPr>
           <w:lang w:val="es-419"/>
@@ -6350,7 +6657,103 @@
           <w:rFonts w:ascii="Dax-Regular" w:hAnsi="Dax-Regular"/>
           <w:lang w:val="es-419"/>
         </w:rPr>
-        <w:t>¿Existe alguna diferencia entre los resultados obtenidos al ejecutar las pruebas en diferentes máquinas?</w:t>
+        <w:t xml:space="preserve">A pesar de que se empezaban a demorar mucho tiempo los algoritmos </w:t>
+      </w:r>
+      <w:proofErr w:type="spellStart"/>
+      <w:r>
+        <w:rPr>
+          <w:rFonts w:ascii="Dax-Regular" w:hAnsi="Dax-Regular"/>
+          <w:lang w:val="es-419"/>
+        </w:rPr>
+        <w:t>insertion</w:t>
+      </w:r>
+      <w:proofErr w:type="spellEnd"/>
+      <w:r>
+        <w:rPr>
+          <w:rFonts w:ascii="Dax-Regular" w:hAnsi="Dax-Regular"/>
+          <w:lang w:val="es-419"/>
+        </w:rPr>
+        <w:t xml:space="preserve"> y </w:t>
+      </w:r>
+      <w:proofErr w:type="spellStart"/>
+      <w:r>
+        <w:rPr>
+          <w:rFonts w:ascii="Dax-Regular" w:hAnsi="Dax-Regular"/>
+          <w:lang w:val="es-419"/>
+        </w:rPr>
+        <w:t>selection</w:t>
+      </w:r>
+      <w:proofErr w:type="spellEnd"/>
+      <w:r>
+        <w:rPr>
+          <w:rFonts w:ascii="Dax-Regular" w:hAnsi="Dax-Regular"/>
+          <w:lang w:val="es-419"/>
+        </w:rPr>
+        <w:t xml:space="preserve">, pudimos inferir a partir de las </w:t>
+      </w:r>
+      <w:proofErr w:type="spellStart"/>
+      <w:r>
+        <w:rPr>
+          <w:rFonts w:ascii="Dax-Regular" w:hAnsi="Dax-Regular"/>
+          <w:lang w:val="es-419"/>
+        </w:rPr>
+        <w:t>graficas</w:t>
+      </w:r>
+      <w:proofErr w:type="spellEnd"/>
+      <w:r>
+        <w:rPr>
+          <w:rFonts w:ascii="Dax-Regular" w:hAnsi="Dax-Regular"/>
+          <w:lang w:val="es-419"/>
+        </w:rPr>
+        <w:t xml:space="preserve"> que </w:t>
+      </w:r>
+      <w:proofErr w:type="spellStart"/>
+      <w:r>
+        <w:rPr>
+          <w:rFonts w:ascii="Dax-Regular" w:hAnsi="Dax-Regular"/>
+          <w:lang w:val="es-419"/>
+        </w:rPr>
+        <w:t>insertion</w:t>
+      </w:r>
+      <w:proofErr w:type="spellEnd"/>
+      <w:r>
+        <w:rPr>
+          <w:rFonts w:ascii="Dax-Regular" w:hAnsi="Dax-Regular"/>
+          <w:lang w:val="es-419"/>
+        </w:rPr>
+        <w:t xml:space="preserve"> y </w:t>
+      </w:r>
+      <w:proofErr w:type="spellStart"/>
+      <w:r>
+        <w:rPr>
+          <w:rFonts w:ascii="Dax-Regular" w:hAnsi="Dax-Regular"/>
+          <w:lang w:val="es-419"/>
+        </w:rPr>
+        <w:t>selection</w:t>
+      </w:r>
+      <w:proofErr w:type="spellEnd"/>
+      <w:r>
+        <w:rPr>
+          <w:rFonts w:ascii="Dax-Regular" w:hAnsi="Dax-Regular"/>
+          <w:lang w:val="es-419"/>
+        </w:rPr>
+        <w:t xml:space="preserve"> son cuadráticas, mientras que la </w:t>
+      </w:r>
+      <w:proofErr w:type="spellStart"/>
+      <w:r>
+        <w:rPr>
+          <w:rFonts w:ascii="Dax-Regular" w:hAnsi="Dax-Regular"/>
+          <w:lang w:val="es-419"/>
+        </w:rPr>
+        <w:t>grafica</w:t>
+      </w:r>
+      <w:proofErr w:type="spellEnd"/>
+      <w:r>
+        <w:rPr>
+          <w:rFonts w:ascii="Dax-Regular" w:hAnsi="Dax-Regular"/>
+          <w:lang w:val="es-419"/>
+        </w:rPr>
+        <w:t xml:space="preserve"> Shell tiene un crecimiento lineal</w:t>
       </w:r>
     </w:p>
     <w:p>
@@ -6371,7 +6774,94 @@
           <w:rFonts w:ascii="Dax-Regular" w:hAnsi="Dax-Regular"/>
           <w:lang w:val="es-419"/>
         </w:rPr>
+        <w:t>¿Existe alguna diferencia entre los resultados obtenidos al ejecutar las pruebas en diferentes máquinas?</w:t>
+      </w:r>
+    </w:p>
+    <w:p>
+      <w:pPr>
+        <w:spacing w:after="0"/>
+        <w:ind w:left="360"/>
+        <w:jc w:val="both"/>
+        <w:rPr>
+          <w:lang w:val="es-419"/>
+        </w:rPr>
+      </w:pPr>
+      <w:r>
+        <w:rPr>
+          <w:lang w:val="es-419"/>
+        </w:rPr>
+        <w:t>Si, los resultados difieren</w:t>
+      </w:r>
+    </w:p>
+    <w:p>
+      <w:pPr>
+        <w:pStyle w:val="Prrafodelista"/>
+        <w:numPr>
+          <w:ilvl w:val="0"/>
+          <w:numId w:val="6"/>
+        </w:numPr>
+        <w:spacing w:after="0"/>
+        <w:jc w:val="both"/>
+        <w:rPr>
+          <w:lang w:val="es-419"/>
+        </w:rPr>
+      </w:pPr>
+      <w:r>
+        <w:rPr>
+          <w:rFonts w:ascii="Dax-Regular" w:hAnsi="Dax-Regular"/>
+          <w:lang w:val="es-419"/>
+        </w:rPr>
         <w:t>De existir diferencias, ¿A qué creen ustedes que se deben dichas diferencias?</w:t>
+      </w:r>
+    </w:p>
+    <w:p>
+      <w:pPr>
+        <w:pStyle w:val="Prrafodelista"/>
+        <w:spacing w:after="0"/>
+        <w:ind w:left="360"/>
+        <w:jc w:val="both"/>
+        <w:rPr>
+          <w:lang w:val="es-419"/>
+        </w:rPr>
+      </w:pPr>
+      <w:r>
+        <w:rPr>
+          <w:rFonts w:ascii="Dax-Regular" w:hAnsi="Dax-Regular"/>
+          <w:lang w:val="es-419"/>
+        </w:rPr>
+        <w:t xml:space="preserve">Lo mas probable es que se deba a las especificaciones de cada computador. </w:t>
+      </w:r>
+      <w:proofErr w:type="gramStart"/>
+      <w:r>
+        <w:rPr>
+          <w:rFonts w:ascii="Dax-Regular" w:hAnsi="Dax-Regular"/>
+          <w:lang w:val="es-419"/>
+        </w:rPr>
+        <w:t>Como</w:t>
+      </w:r>
+      <w:proofErr w:type="gramEnd"/>
+      <w:r>
+        <w:rPr>
+          <w:rFonts w:ascii="Dax-Regular" w:hAnsi="Dax-Regular"/>
+          <w:lang w:val="es-419"/>
+        </w:rPr>
+        <w:t xml:space="preserve"> por ejemplo, la memoria </w:t>
+      </w:r>
+      <w:proofErr w:type="spellStart"/>
+      <w:r>
+        <w:rPr>
+          <w:rFonts w:ascii="Dax-Regular" w:hAnsi="Dax-Regular"/>
+          <w:lang w:val="es-419"/>
+        </w:rPr>
+        <w:t>Ram</w:t>
+      </w:r>
+      <w:proofErr w:type="spellEnd"/>
+      <w:r>
+        <w:rPr>
+          <w:rFonts w:ascii="Dax-Regular" w:hAnsi="Dax-Regular"/>
+          <w:lang w:val="es-419"/>
+        </w:rPr>
+        <w:t>, la cantidad de archivos abiertos al momento, y el procesador de la maquina</w:t>
       </w:r>
     </w:p>
     <w:p>
@@ -6392,6 +6882,20 @@
           <w:lang w:val="es-419"/>
         </w:rPr>
         <w:t>¿Cuál Estructura de Datos es mejor utilizar si solo se tiene en cuenta los tiempos de ejecución de los algoritmos?</w:t>
+      </w:r>
+    </w:p>
+    <w:p>
+      <w:pPr>
+        <w:jc w:val="both"/>
+        <w:rPr>
+          <w:lang w:val="es-419"/>
+        </w:rPr>
+      </w:pPr>
+      <w:r>
+        <w:rPr>
+          <w:lang w:val="es-419"/>
+        </w:rPr>
+        <w:t>Teniendo en cuenta el tiempo de ejecución, los arrays o arreglos son mucho mejores en tiempo de ejecución para este tipo de ordenamientos. Ademas el algoritmo mas efectivo para ordenar los datos ha sido el tipo shell con una ventaja muy alta</w:t>
       </w:r>
     </w:p>
     <w:p>
@@ -6429,7 +6933,7 @@
 </file>
 
 <file path=word/numbering.xml><?xml version="1.0" encoding="utf-8"?>
-<w:numbering xmlns:wpc="http://schemas.microsoft.com/office/word/2010/wordprocessingCanvas" xmlns:cx="http://schemas.microsoft.com/office/drawing/2014/chartex" xmlns:cx1="http://schemas.microsoft.com/office/drawing/2015/9/8/chartex" xmlns:cx2="http://schemas.microsoft.com/office/drawing/2015/10/21/chartex" xmlns:cx3="http://schemas.microsoft.com/office/drawing/2016/5/9/chartex" xmlns:cx4="http://schemas.microsoft.com/office/drawing/2016/5/10/chartex" xmlns:cx5="http://schemas.microsoft.com/office/drawing/2016/5/11/chartex" xmlns:cx6="http://schemas.microsoft.com/office/drawing/2016/5/12/chartex" xmlns:cx7="http://schemas.microsoft.com/office/drawing/2016/5/13/chartex" xmlns:cx8="http://schemas.microsoft.com/office/drawing/2016/5/14/chartex" xmlns:mc="http://schemas.openxmlformats.org/markup-compatibility/2006" xmlns:aink="http://schemas.microsoft.com/office/drawing/2016/ink" xmlns:am3d="http://schemas.microsoft.com/office/drawing/2017/model3d" xmlns:o="urn:schemas-microsoft-com:office:office" xmlns:r="http://schemas.openxmlformats.org/officeDocument/2006/relationships" xmlns:m="http://schemas.openxmlformats.org/officeDocument/2006/math" xmlns:v="urn:schemas-microsoft-com:vml" xmlns:wp14="http://schemas.microsoft.com/office/word/2010/wordprocessingDrawing" xmlns:wp="http://schemas.openxmlformats.org/drawingml/2006/wordprocessingDrawing" xmlns:w10="urn:schemas-microsoft-com:office:word" xmlns:w="http://schemas.openxmlformats.org/wordprocessingml/2006/main" xmlns:w14="http://schemas.microsoft.com/office/word/2010/wordml" xmlns:w15="http://schemas.microsoft.com/office/word/2012/wordml" xmlns:w16cid="http://schemas.microsoft.com/office/word/2016/wordml/cid" xmlns:w16se="http://schemas.microsoft.com/office/word/2015/wordml/symex" xmlns:wpg="http://schemas.microsoft.com/office/word/2010/wordprocessingGroup" xmlns:wpi="http://schemas.microsoft.com/office/word/2010/wordprocessingInk" xmlns:wne="http://schemas.microsoft.com/office/word/2006/wordml" xmlns:wps="http://schemas.microsoft.com/office/word/2010/wordprocessingShape" mc:Ignorable="w14 w15 w16se w16cid wp14">
+<w:numbering xmlns:wpc="http://schemas.microsoft.com/office/word/2010/wordprocessingCanvas" xmlns:cx="http://schemas.microsoft.com/office/drawing/2014/chartex" xmlns:cx1="http://schemas.microsoft.com/office/drawing/2015/9/8/chartex" xmlns:cx2="http://schemas.microsoft.com/office/drawing/2015/10/21/chartex" xmlns:cx3="http://schemas.microsoft.com/office/drawing/2016/5/9/chartex" xmlns:cx4="http://schemas.microsoft.com/office/drawing/2016/5/10/chartex" xmlns:cx5="http://schemas.microsoft.com/office/drawing/2016/5/11/chartex" xmlns:cx6="http://schemas.microsoft.com/office/drawing/2016/5/12/chartex" xmlns:cx7="http://schemas.microsoft.com/office/drawing/2016/5/13/chartex" xmlns:cx8="http://schemas.microsoft.com/office/drawing/2016/5/14/chartex" xmlns:mc="http://schemas.openxmlformats.org/markup-compatibility/2006" xmlns:aink="http://schemas.microsoft.com/office/drawing/2016/ink" xmlns:am3d="http://schemas.microsoft.com/office/drawing/2017/model3d" xmlns:o="urn:schemas-microsoft-com:office:office" xmlns:r="http://schemas.openxmlformats.org/officeDocument/2006/relationships" xmlns:m="http://schemas.openxmlformats.org/officeDocument/2006/math" xmlns:v="urn:schemas-microsoft-com:vml" xmlns:wp14="http://schemas.microsoft.com/office/word/2010/wordprocessingDrawing" xmlns:wp="http://schemas.openxmlformats.org/drawingml/2006/wordprocessingDrawing" xmlns:w10="urn:schemas-microsoft-com:office:word" xmlns:w="http://schemas.openxmlformats.org/wordprocessingml/2006/main" xmlns:w14="http://schemas.microsoft.com/office/word/2010/wordml" xmlns:w15="http://schemas.microsoft.com/office/word/2012/wordml" xmlns:w16cex="http://schemas.microsoft.com/office/word/2018/wordml/cex" xmlns:w16cid="http://schemas.microsoft.com/office/word/2016/wordml/cid" xmlns:w16="http://schemas.microsoft.com/office/word/2018/wordml" xmlns:w16se="http://schemas.microsoft.com/office/word/2015/wordml/symex" xmlns:wpg="http://schemas.microsoft.com/office/word/2010/wordprocessingGroup" xmlns:wpi="http://schemas.microsoft.com/office/word/2010/wordprocessingInk" xmlns:wne="http://schemas.microsoft.com/office/word/2006/wordml" xmlns:wps="http://schemas.microsoft.com/office/word/2010/wordprocessingShape" mc:Ignorable="w14 w15 w16se w16cid w16 w16cex wp14">
   <w:abstractNum w:abstractNumId="0" w15:restartNumberingAfterBreak="0">
     <w:nsid w:val="04A55406"/>
     <w:multiLevelType w:val="hybridMultilevel"/>
@@ -7037,7 +7541,7 @@
 </file>
 
 <file path=word/styles.xml><?xml version="1.0" encoding="utf-8"?>
-<w:styles xmlns:mc="http://schemas.openxmlformats.org/markup-compatibility/2006" xmlns:r="http://schemas.openxmlformats.org/officeDocument/2006/relationships" xmlns:w="http://schemas.openxmlformats.org/wordprocessingml/2006/main" xmlns:w14="http://schemas.microsoft.com/office/word/2010/wordml" xmlns:w15="http://schemas.microsoft.com/office/word/2012/wordml" xmlns:w16cid="http://schemas.microsoft.com/office/word/2016/wordml/cid" xmlns:w16se="http://schemas.microsoft.com/office/word/2015/wordml/symex" mc:Ignorable="w14 w15 w16se w16cid">
+<w:styles xmlns:mc="http://schemas.openxmlformats.org/markup-compatibility/2006" xmlns:r="http://schemas.openxmlformats.org/officeDocument/2006/relationships" xmlns:w="http://schemas.openxmlformats.org/wordprocessingml/2006/main" xmlns:w14="http://schemas.microsoft.com/office/word/2010/wordml" xmlns:w15="http://schemas.microsoft.com/office/word/2012/wordml" xmlns:w16cex="http://schemas.microsoft.com/office/word/2018/wordml/cex" xmlns:w16cid="http://schemas.microsoft.com/office/word/2016/wordml/cid" xmlns:w16="http://schemas.microsoft.com/office/word/2018/wordml" xmlns:w16se="http://schemas.microsoft.com/office/word/2015/wordml/symex" mc:Ignorable="w14 w15 w16se w16cid w16 w16cex">
   <w:docDefaults>
     <w:rPrDefault>
       <w:rPr>
@@ -8055,6 +8559,12 @@
 </file>
 
 <file path=customXml/item1.xml><?xml version="1.0" encoding="utf-8"?>
+<p:properties xmlns:p="http://schemas.microsoft.com/office/2006/metadata/properties" xmlns:xsi="http://www.w3.org/2001/XMLSchema-instance" xmlns:pc="http://schemas.microsoft.com/office/infopath/2007/PartnerControls">
+  <documentManagement/>
+</p:properties>
+</file>
+
+<file path=customXml/item2.xml><?xml version="1.0" encoding="utf-8"?>
 <?mso-contentType ?>
 <FormTemplates xmlns="http://schemas.microsoft.com/sharepoint/v3/contenttype/forms">
   <Display>DocumentLibraryForm</Display>
@@ -8063,7 +8573,7 @@
 </FormTemplates>
 </file>
 
-<file path=customXml/item2.xml><?xml version="1.0" encoding="utf-8"?>
+<file path=customXml/item3.xml><?xml version="1.0" encoding="utf-8"?>
 <ct:contentTypeSchema xmlns:ct="http://schemas.microsoft.com/office/2006/metadata/contentType" xmlns:ma="http://schemas.microsoft.com/office/2006/metadata/properties/metaAttributes" ct:_="" ma:_="" ma:contentTypeName="Documento" ma:contentTypeID="0x01010023858CF01A2EF24688B692775F4C60A4" ma:contentTypeVersion="11" ma:contentTypeDescription="Crear nuevo documento." ma:contentTypeScope="" ma:versionID="04b510ef1bc187d79b842c792d256c41">
   <xsd:schema xmlns:xsd="http://www.w3.org/2001/XMLSchema" xmlns:xs="http://www.w3.org/2001/XMLSchema" xmlns:p="http://schemas.microsoft.com/office/2006/metadata/properties" xmlns:ns2="164883f8-7691-4ecf-b54a-664c0d0edefe" xmlns:ns3="85e30bcc-d76c-4413-8e4d-2dce22fb0743" targetNamespace="http://schemas.microsoft.com/office/2006/metadata/properties" ma:root="true" ma:fieldsID="9049981c3eb1ee76226ec9e2f8ecd7b4" ns2:_="" ns3:_="">
     <xsd:import namespace="164883f8-7691-4ecf-b54a-664c0d0edefe"/>
@@ -8274,13 +8784,16 @@
 </ct:contentTypeSchema>
 </file>
 
-<file path=customXml/item3.xml><?xml version="1.0" encoding="utf-8"?>
-<p:properties xmlns:p="http://schemas.microsoft.com/office/2006/metadata/properties" xmlns:xsi="http://www.w3.org/2001/XMLSchema-instance" xmlns:pc="http://schemas.microsoft.com/office/infopath/2007/PartnerControls">
-  <documentManagement/>
-</p:properties>
+<file path=customXml/itemProps1.xml><?xml version="1.0" encoding="utf-8"?>
+<ds:datastoreItem xmlns:ds="http://schemas.openxmlformats.org/officeDocument/2006/customXml" ds:itemID="{D8D55360-DA4E-4EE6-A532-0D8BE99E30A4}">
+  <ds:schemaRefs>
+    <ds:schemaRef ds:uri="http://schemas.microsoft.com/office/2006/metadata/properties"/>
+    <ds:schemaRef ds:uri="http://schemas.microsoft.com/office/infopath/2007/PartnerControls"/>
+  </ds:schemaRefs>
+</ds:datastoreItem>
 </file>
 
-<file path=customXml/itemProps1.xml><?xml version="1.0" encoding="utf-8"?>
+<file path=customXml/itemProps2.xml><?xml version="1.0" encoding="utf-8"?>
 <ds:datastoreItem xmlns:ds="http://schemas.openxmlformats.org/officeDocument/2006/customXml" ds:itemID="{7DBE8262-9C92-4A1B-85FF-A533173B85D6}">
   <ds:schemaRefs>
     <ds:schemaRef ds:uri="http://schemas.microsoft.com/sharepoint/v3/contenttype/forms"/>
@@ -8288,7 +8801,7 @@
 </ds:datastoreItem>
 </file>
 
-<file path=customXml/itemProps2.xml><?xml version="1.0" encoding="utf-8"?>
+<file path=customXml/itemProps3.xml><?xml version="1.0" encoding="utf-8"?>
 <ds:datastoreItem xmlns:ds="http://schemas.openxmlformats.org/officeDocument/2006/customXml" ds:itemID="{CF9FB03D-8BF3-41F7-8309-0F510A005FE9}">
   <ds:schemaRefs>
     <ds:schemaRef ds:uri="http://schemas.microsoft.com/office/2006/metadata/contentType"/>
@@ -8305,13 +8818,4 @@
     <ds:schemaRef ds:uri="http://schemas.microsoft.com/internal/obd"/>
   </ds:schemaRefs>
 </ds:datastoreItem>
-</file>
-
-<file path=customXml/itemProps3.xml><?xml version="1.0" encoding="utf-8"?>
-<ds:datastoreItem xmlns:ds="http://schemas.openxmlformats.org/officeDocument/2006/customXml" ds:itemID="{D8D55360-DA4E-4EE6-A532-0D8BE99E30A4}">
-  <ds:schemaRefs>
-    <ds:schemaRef ds:uri="http://schemas.microsoft.com/office/2006/metadata/properties"/>
-    <ds:schemaRef ds:uri="http://schemas.microsoft.com/office/infopath/2007/PartnerControls"/>
-  </ds:schemaRefs>
-</ds:datastoreItem>
 </file>
</xml_diff>